<commit_message>
reviewer one changes up
</commit_message>
<xml_diff>
--- a/app-global/text/faqs-and-contact/faqs.docx
+++ b/app-global/text/faqs-and-contact/faqs.docx
@@ -13,8 +13,6 @@
           <w:b/>
         </w:rPr>
       </w:pPr>
-      <w:bookmarkStart w:id="0" w:name="_GoBack"/>
-      <w:bookmarkEnd w:id="0"/>
       <w:r>
         <w:rPr>
           <w:rFonts w:ascii="Avenir Light" w:hAnsi="Avenir Light" w:cs="Arial"/>
@@ -22,6 +20,15 @@
         </w:rPr>
         <w:t>FAQs</w:t>
       </w:r>
+      <w:r>
+        <w:rPr>
+          <w:rFonts w:ascii="Avenir Light" w:hAnsi="Avenir Light" w:cs="Arial"/>
+          <w:b/>
+        </w:rPr>
+        <w:t xml:space="preserve"> &amp; Data Sources</w:t>
+      </w:r>
+      <w:bookmarkStart w:id="0" w:name="_GoBack"/>
+      <w:bookmarkEnd w:id="0"/>
     </w:p>
     <w:sectPr>
       <w:pgSz w:w="12240" w:h="15840"/>

</xml_diff>

<commit_message>
adding data & methods overview with key assumptions and limitations.
</commit_message>
<xml_diff>
--- a/app-global/text/faqs-and-contact/faqs.docx
+++ b/app-global/text/faqs-and-contact/faqs.docx
@@ -18,14 +18,14 @@
           <w:rFonts w:ascii="Avenir Light" w:hAnsi="Avenir Light" w:cs="Arial"/>
           <w:b/>
         </w:rPr>
-        <w:t>FAQs</w:t>
+        <w:t>Data Sources</w:t>
       </w:r>
       <w:r>
         <w:rPr>
           <w:rFonts w:ascii="Avenir Light" w:hAnsi="Avenir Light" w:cs="Arial"/>
           <w:b/>
         </w:rPr>
-        <w:t xml:space="preserve"> &amp; Data Sources</w:t>
+        <w:t>: FAQs</w:t>
       </w:r>
       <w:bookmarkStart w:id="0" w:name="_GoBack"/>
       <w:bookmarkEnd w:id="0"/>

</xml_diff>